<commit_message>
Update Submit/Team_10_Week_10_181114_The_Veil/Team 10 Proposed Feature Implementation.docx
</commit_message>
<xml_diff>
--- a/Submit/Team_10_Week_10_181114_The_Veil/Team 10 Proposed Feature Implementation.docx
+++ b/Submit/Team_10_Week_10_181114_The_Veil/Team 10 Proposed Feature Implementation.docx
@@ -765,7 +765,25 @@
           <w:sz w:val="28"/>
           <w:szCs w:val="28"/>
         </w:rPr>
-        <w:t>r) and to provide guideposts so players can better orient themselves in the space. We ran out of time for the alpha build to put placeholders</w:t>
+        <w:t xml:space="preserve">r) and to provide guideposts so players can better orient themselves in the space. We ran out of time for the alpha build to </w:t>
+      </w:r>
+      <w:r>
+        <w:rPr>
+          <w:rFonts w:ascii="Times New Roman" w:hAnsi="Times New Roman" w:cs="Times New Roman"/>
+          <w:sz w:val="28"/>
+          <w:szCs w:val="28"/>
+        </w:rPr>
+        <w:t>implement</w:t>
+      </w:r>
+      <w:bookmarkStart w:id="0" w:name="_GoBack"/>
+      <w:bookmarkEnd w:id="0"/>
+      <w:r>
+        <w:rPr>
+          <w:rFonts w:ascii="Times New Roman" w:hAnsi="Times New Roman" w:cs="Times New Roman"/>
+          <w:sz w:val="28"/>
+          <w:szCs w:val="28"/>
+        </w:rPr>
+        <w:t xml:space="preserve"> placeholders</w:t>
       </w:r>
       <w:r>
         <w:rPr>
@@ -1080,8 +1098,6 @@
         </w:rPr>
         <w:t>, as well as adding ambient noises to the current level tracks</w:t>
       </w:r>
-      <w:bookmarkStart w:id="0" w:name="_GoBack"/>
-      <w:bookmarkEnd w:id="0"/>
       <w:r>
         <w:rPr>
           <w:rFonts w:ascii="Times New Roman" w:hAnsi="Times New Roman" w:cs="Times New Roman"/>

</xml_diff>